<commit_message>
Worked on my personal game.
</commit_message>
<xml_diff>
--- a/ZeroEngine/PersonalProject-TankGame-FamousBird/PersonalProject-TankGame-FamousBird -- Plan.docx
+++ b/ZeroEngine/PersonalProject-TankGame-FamousBird/PersonalProject-TankGame-FamousBird -- Plan.docx
@@ -14,34 +14,12 @@
     </w:p>
     <w:p>
       <w:pPr>
-        <w:pStyle w:val="Standard"/>
-        <w:jc w:val="center"/>
-      </w:pPr>
-      <w:r>
-        <w:rPr>
-          <w:color w:val="C12424"/>
-        </w:rPr>
-        <w:t>[DIRECTIONS ARE IN RED, THOSE SECTIONS ARE TO BE WRITTEN BY THE CREATIVE DIRECTOR AFTER CONSULTING WITH THE TEAM. PLEASE READ THIS WHOLE DOCUMENT HOWEVER AS IT HAS</w:t>
-      </w:r>
-      <w:r>
-        <w:rPr>
-          <w:color w:val="C12424"/>
-        </w:rPr>
-        <w:t xml:space="preserve"> INFORMATION ABOUT THE FRAMEWORK THAT YOU WILL BE USING. RED TEXT IS FOR INFO AND SHOULD BE REMOVED BEFORE YOU SUBMIT. THIS IS A LIVING DOCUMENT AND SHOULD BE UPDATED TO CONTAIN ART ASSETS AND DIAGRAMS TO SUPPORT THE WRITING THAT YOU ARE DOING. A PICTURE C</w:t>
-      </w:r>
-      <w:r>
-        <w:rPr>
-          <w:color w:val="C12424"/>
-        </w:rPr>
-        <w:t>AN CONVEY INFORMATION MUCH QUICKER THAN WORDS CAN.]</w:t>
-      </w:r>
-    </w:p>
-    <w:p>
-      <w:pPr>
         <w:pStyle w:val="Heading1"/>
       </w:pPr>
       <w:bookmarkStart w:id="1" w:name="_30j0zll"/>
+      <w:bookmarkStart w:id="2" w:name="_GoBack"/>
       <w:bookmarkEnd w:id="1"/>
+      <w:bookmarkEnd w:id="2"/>
       <w:r>
         <w:t>Game Overview</w:t>
       </w:r>
@@ -50,33 +28,33 @@
       <w:pPr>
         <w:pStyle w:val="Heading2"/>
       </w:pPr>
-      <w:bookmarkStart w:id="2" w:name="_3znysh7"/>
-      <w:bookmarkEnd w:id="2"/>
+      <w:bookmarkStart w:id="3" w:name="_3znysh7"/>
+      <w:bookmarkEnd w:id="3"/>
       <w:r>
         <w:t>High Concept (Elevator Pitch)</w:t>
       </w:r>
+      <w:bookmarkStart w:id="4" w:name="_9m5zo7pmdzf0"/>
+      <w:bookmarkEnd w:id="4"/>
     </w:p>
     <w:p>
       <w:pPr>
         <w:pStyle w:val="Heading2"/>
       </w:pPr>
-      <w:bookmarkStart w:id="3" w:name="_9m5zo7pmdzf0"/>
-      <w:bookmarkEnd w:id="3"/>
       <w:r>
         <w:rPr>
           <w:color w:val="C12424"/>
           <w:sz w:val="22"/>
           <w:szCs w:val="22"/>
         </w:rPr>
-        <w:t>Tanks trying to shoot each other and avoid hitting mountains between each other</w:t>
+        <w:t>The player will try to make it through the course fast and beat their high score.</w:t>
       </w:r>
     </w:p>
     <w:p>
       <w:pPr>
         <w:pStyle w:val="Heading2"/>
       </w:pPr>
-      <w:bookmarkStart w:id="4" w:name="_1fob9te"/>
-      <w:bookmarkEnd w:id="4"/>
+      <w:bookmarkStart w:id="5" w:name="_1fob9te"/>
+      <w:bookmarkEnd w:id="5"/>
       <w:r>
         <w:t>Game Summary</w:t>
       </w:r>
@@ -91,28 +69,25 @@
           <w:sz w:val="22"/>
           <w:szCs w:val="22"/>
         </w:rPr>
-        <w:t>Tanks trying to shoot each other and avoid hitting mountains between each other</w:t>
+        <w:t>A racing game where you try to race against yourself.</w:t>
       </w:r>
     </w:p>
     <w:p>
       <w:pPr>
         <w:pStyle w:val="Heading1"/>
       </w:pPr>
-      <w:bookmarkStart w:id="5" w:name="_2et92p0"/>
-      <w:bookmarkEnd w:id="5"/>
-      <w:r>
-        <w:t>G</w:t>
-      </w:r>
-      <w:r>
-        <w:t>ameplay</w:t>
+      <w:bookmarkStart w:id="6" w:name="_2et92p0"/>
+      <w:bookmarkEnd w:id="6"/>
+      <w:r>
+        <w:t>Gameplay</w:t>
       </w:r>
     </w:p>
     <w:p>
       <w:pPr>
         <w:pStyle w:val="Heading2"/>
       </w:pPr>
-      <w:bookmarkStart w:id="6" w:name="_tyjcwt"/>
-      <w:bookmarkEnd w:id="6"/>
+      <w:bookmarkStart w:id="7" w:name="_tyjcwt"/>
+      <w:bookmarkEnd w:id="7"/>
       <w:r>
         <w:t>First Minutes</w:t>
       </w:r>
@@ -125,10 +100,14 @@
         <w:rPr>
           <w:color w:val="C12424"/>
         </w:rPr>
-        <w:t>The player will see a window with a hill, and another tank on the other side.</w:t>
-      </w:r>
-      <w:bookmarkStart w:id="7" w:name="_GoBack"/>
-      <w:bookmarkEnd w:id="7"/>
+        <w:t xml:space="preserve">The player will see a </w:t>
+      </w:r>
+      <w:r>
+        <w:rPr>
+          <w:color w:val="C12424"/>
+        </w:rPr>
+        <w:t>car with a start/finish line in front of them.</w:t>
+      </w:r>
     </w:p>
     <w:p>
       <w:pPr>
@@ -148,13 +127,7 @@
         <w:rPr>
           <w:color w:val="C12424"/>
         </w:rPr>
-        <w:t>[Use this section to describe exactly how you envision the game to be played and what order things will happen in. If you are feeling especially fancy you could even include a flowchart to help describe how</w:t>
-      </w:r>
-      <w:r>
-        <w:rPr>
-          <w:color w:val="C12424"/>
-        </w:rPr>
-        <w:t xml:space="preserve"> the different parts of the game lead the player from one area or screen to the next, or a map.]</w:t>
+        <w:t>[Use this section to describe exactly how you envision the game to be played and what order things will happen in. If you are feeling especially fancy you could even include a flowchart to help describe how the different parts of the game lead the player from one area or screen to the next, or a map.]</w:t>
       </w:r>
     </w:p>
     <w:p>
@@ -175,13 +148,7 @@
         <w:rPr>
           <w:color w:val="C12424"/>
         </w:rPr>
-        <w:t xml:space="preserve">[This section should be where you describe all the different scenarios that could end a segment of gameplay. For instance, if the game </w:t>
-      </w:r>
-      <w:r>
-        <w:rPr>
-          <w:color w:val="C12424"/>
-        </w:rPr>
-        <w:t>were about a brawl between players in a battle-royale game I might say the victory condition is when the players left in the game are all on the same team then that team wins.]</w:t>
+        <w:t>Player wins if they beat the score, lose if the don’t</w:t>
       </w:r>
     </w:p>
     <w:p>
@@ -191,7 +158,6 @@
       <w:bookmarkStart w:id="10" w:name="_4d34og8"/>
       <w:bookmarkEnd w:id="10"/>
       <w:r>
-        <w:lastRenderedPageBreak/>
         <w:t xml:space="preserve">Asset List </w:t>
       </w:r>
       <w:r>
@@ -209,19 +175,7 @@
         <w:rPr>
           <w:color w:val="C12424"/>
         </w:rPr>
-        <w:t xml:space="preserve">[Describe the feel of the game here </w:t>
-      </w:r>
-      <w:r>
-        <w:rPr>
-          <w:color w:val="C12424"/>
-        </w:rPr>
-        <w:t>and list out the assets that will need to be created for the project. Most of the heavy lifting will be done in the Art Style Guide that the Art Lead is responsible for yet the GDD has this section to list out the assets that will need to be created and ho</w:t>
-      </w:r>
-      <w:r>
-        <w:rPr>
-          <w:color w:val="C12424"/>
-        </w:rPr>
-        <w:t>w it pertains to gameplay.]</w:t>
+        <w:t>[Describe the feel of the game here and list out the assets that will need to be created for the project. Most of the heavy lifting will be done in the Art Style Guide that the Art Lead is responsible for yet the GDD has this section to list out the assets that will need to be created and how it pertains to gameplay.]</w:t>
       </w:r>
     </w:p>
     <w:p>
@@ -242,13 +196,7 @@
         <w:rPr>
           <w:color w:val="C12424"/>
         </w:rPr>
-        <w:t>[Describe the target audience of your game. Be specific about the demographics that the game should appeal to as well as the target ESRB rating. Note that for this project the game must not exceed a rating of E10</w:t>
-      </w:r>
-      <w:r>
-        <w:rPr>
-          <w:color w:val="C12424"/>
-        </w:rPr>
-        <w:t>+]</w:t>
+        <w:t>[Describe the target audience of your game. Be specific about the demographics that the game should appeal to as well as the target ESRB rating. Note that for this project the game must not exceed a rating of E10+]</w:t>
       </w:r>
     </w:p>
     <w:p>
@@ -258,6 +206,7 @@
       <w:bookmarkStart w:id="12" w:name="_17dp8vu"/>
       <w:bookmarkEnd w:id="12"/>
       <w:r>
+        <w:lastRenderedPageBreak/>
         <w:t xml:space="preserve">Schedule </w:t>
       </w:r>
       <w:r>
@@ -285,13 +234,7 @@
         <w:rPr>
           <w:color w:val="C12424"/>
         </w:rPr>
-        <w:t>[Describe what state the game should be in and list all the assets, code, art, etc. that should be done at the end of day/milestone one and by whom. Do not assign something to people until the start of each</w:t>
-      </w:r>
-      <w:r>
-        <w:rPr>
-          <w:color w:val="C12424"/>
-        </w:rPr>
-        <w:t xml:space="preserve"> day!]</w:t>
+        <w:t>[Describe what state the game should be in and list all the assets, code, art, etc. that should be done at the end of day/milestone one and by whom. Do not assign something to people until the start of each day!]</w:t>
       </w:r>
     </w:p>
     <w:p>
@@ -333,13 +276,7 @@
         <w:rPr>
           <w:color w:val="C12424"/>
         </w:rPr>
-        <w:t>[Describe what state th</w:t>
-      </w:r>
-      <w:r>
-        <w:rPr>
-          <w:color w:val="C12424"/>
-        </w:rPr>
-        <w:t>e game should be in and list all the assets, code, art, etc. that should be done at the end of day/milestone three and by whom. Do not assign something to people until the start of each day!]</w:t>
+        <w:t>[Describe what state the game should be in and list all the assets, code, art, etc. that should be done at the end of day/milestone three and by whom. Do not assign something to people until the start of each day!]</w:t>
       </w:r>
     </w:p>
     <w:sectPr>

</xml_diff>